<commit_message>
Avance hasta Parte III
</commit_message>
<xml_diff>
--- a/recursos/Proyecto 3.docx
+++ b/recursos/Proyecto 3.docx
@@ -1,6 +1,6 @@
 
 <file path=word/document.xml><?xml version="1.0" encoding="utf-8"?>
-<w:document xmlns:wpc="http://schemas.microsoft.com/office/word/2010/wordprocessingCanvas" xmlns:cx="http://schemas.microsoft.com/office/drawing/2014/chartex" xmlns:mc="http://schemas.openxmlformats.org/markup-compatibility/2006" xmlns:o="urn:schemas-microsoft-com:office:office" xmlns:r="http://schemas.openxmlformats.org/officeDocument/2006/relationships" xmlns:m="http://schemas.openxmlformats.org/officeDocument/2006/math" xmlns:v="urn:schemas-microsoft-com:vml" xmlns:wp14="http://schemas.microsoft.com/office/word/2010/wordprocessingDrawing" xmlns:wp="http://schemas.openxmlformats.org/drawingml/2006/wordprocessingDrawing" xmlns:w10="urn:schemas-microsoft-com:office:word" xmlns:w="http://schemas.openxmlformats.org/wordprocessingml/2006/main" xmlns:w14="http://schemas.microsoft.com/office/word/2010/wordml" xmlns:w15="http://schemas.microsoft.com/office/word/2012/wordml" xmlns:w16se="http://schemas.microsoft.com/office/word/2015/wordml/symex" xmlns:wpg="http://schemas.microsoft.com/office/word/2010/wordprocessingGroup" xmlns:wpi="http://schemas.microsoft.com/office/word/2010/wordprocessingInk" xmlns:wne="http://schemas.microsoft.com/office/word/2006/wordml" xmlns:wps="http://schemas.microsoft.com/office/word/2010/wordprocessingShape" mc:Ignorable="w14 w15 w16se wp14">
+<w:document xmlns:wpc="http://schemas.microsoft.com/office/word/2010/wordprocessingCanvas" xmlns:cx="http://schemas.microsoft.com/office/drawing/2014/chartex" xmlns:cx1="http://schemas.microsoft.com/office/drawing/2015/9/8/chartex" xmlns:cx2="http://schemas.microsoft.com/office/drawing/2015/10/21/chartex" xmlns:cx3="http://schemas.microsoft.com/office/drawing/2016/5/9/chartex" xmlns:cx4="http://schemas.microsoft.com/office/drawing/2016/5/10/chartex" xmlns:cx5="http://schemas.microsoft.com/office/drawing/2016/5/11/chartex" xmlns:cx6="http://schemas.microsoft.com/office/drawing/2016/5/12/chartex" xmlns:cx7="http://schemas.microsoft.com/office/drawing/2016/5/13/chartex" xmlns:cx8="http://schemas.microsoft.com/office/drawing/2016/5/14/chartex" xmlns:mc="http://schemas.openxmlformats.org/markup-compatibility/2006" xmlns:aink="http://schemas.microsoft.com/office/drawing/2016/ink" xmlns:am3d="http://schemas.microsoft.com/office/drawing/2017/model3d" xmlns:o="urn:schemas-microsoft-com:office:office" xmlns:oel="http://schemas.microsoft.com/office/2019/extlst" xmlns:r="http://schemas.openxmlformats.org/officeDocument/2006/relationships" xmlns:m="http://schemas.openxmlformats.org/officeDocument/2006/math" xmlns:v="urn:schemas-microsoft-com:vml" xmlns:wp14="http://schemas.microsoft.com/office/word/2010/wordprocessingDrawing" xmlns:wp="http://schemas.openxmlformats.org/drawingml/2006/wordprocessingDrawing" xmlns:w10="urn:schemas-microsoft-com:office:word" xmlns:w="http://schemas.openxmlformats.org/wordprocessingml/2006/main" xmlns:w14="http://schemas.microsoft.com/office/word/2010/wordml" xmlns:w15="http://schemas.microsoft.com/office/word/2012/wordml" xmlns:w16cex="http://schemas.microsoft.com/office/word/2018/wordml/cex" xmlns:w16cid="http://schemas.microsoft.com/office/word/2016/wordml/cid" xmlns:w16="http://schemas.microsoft.com/office/word/2018/wordml" xmlns:w16sdtdh="http://schemas.microsoft.com/office/word/2020/wordml/sdtdatahash" xmlns:w16se="http://schemas.microsoft.com/office/word/2015/wordml/symex" xmlns:wpg="http://schemas.microsoft.com/office/word/2010/wordprocessingGroup" xmlns:wpi="http://schemas.microsoft.com/office/word/2010/wordprocessingInk" xmlns:wne="http://schemas.microsoft.com/office/word/2006/wordml" xmlns:wps="http://schemas.microsoft.com/office/word/2010/wordprocessingShape" mc:Ignorable="w14 w15 w16se w16cid w16 w16cex w16sdtdh wp14">
   <w:body>
     <w:sdt>
       <w:sdtPr>
@@ -21,7 +21,7 @@
             <mc:AlternateContent>
               <mc:Choice Requires="wpg">
                 <w:drawing>
-                  <wp:anchor distT="0" distB="0" distL="114300" distR="114300" simplePos="0" relativeHeight="251659264" behindDoc="1" locked="0" layoutInCell="1" allowOverlap="1" wp14:anchorId="5CF5340C">
+                  <wp:anchor distT="0" distB="0" distL="114300" distR="114300" simplePos="0" relativeHeight="251659264" behindDoc="1" locked="0" layoutInCell="1" allowOverlap="1" wp14:anchorId="5CF5340C" wp14:editId="748271A4">
                     <wp:simplePos x="0" y="0"/>
                     <wp:positionH relativeFrom="margin">
                       <wp:align>center</wp:align>
@@ -331,7 +331,7 @@
               </mc:Choice>
               <mc:Fallback>
                 <w:pict>
-                  <v:group w14:anchorId="5CF5340C" id="Grupo 125" o:spid="_x0000_s1026" style="position:absolute;margin-left:0;margin-top:0;width:540pt;height:556.55pt;z-index:-251657216;mso-width-percent:1154;mso-height-percent:670;mso-top-percent:45;mso-position-horizontal:center;mso-position-horizontal-relative:margin;mso-position-vertical-relative:page;mso-width-percent:1154;mso-height-percent:670;mso-top-percent:45;mso-width-relative:margin" coordsize="55613,54044" o:gfxdata="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">
+                  <v:group w14:anchorId="5CF5340C" id="Grupo 125" o:spid="_x0000_s1026" style="position:absolute;margin-left:0;margin-top:0;width:540pt;height:556.55pt;z-index:-251657216;mso-width-percent:1154;mso-height-percent:670;mso-top-percent:45;mso-position-horizontal:center;mso-position-horizontal-relative:margin;mso-position-vertical-relative:page;mso-width-percent:1154;mso-height-percent:670;mso-top-percent:45;mso-width-relative:margin" coordsize="55613,54044" o:gfxdata="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">
                     <o:lock v:ext="edit" aspectratio="t"/>
                     <v:shape id="Forma libre 10" o:spid="_x0000_s1027" style="position:absolute;width:55575;height:54044;visibility:visible;mso-wrap-style:square;v-text-anchor:bottom" coordsize="720,700" o:spt="100" o:gfxdata="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" adj="-11796480,,5400" path="m,c,644,,644,,644v23,6,62,14,113,21c250,685,476,700,720,644v,-27,,-27,,-27c720,,720,,720,,,,,,,e" fillcolor="#4d5f78 [2994]" stroked="f">
                       <v:fill color2="#2a3442 [2018]" rotate="t" colors="0 #5d6d85;.5 #485972;1 #334258" focus="100%" type="gradient">
@@ -399,7 +399,7 @@
             <mc:AlternateContent>
               <mc:Choice Requires="wps">
                 <w:drawing>
-                  <wp:anchor distT="0" distB="0" distL="114300" distR="114300" simplePos="0" relativeHeight="251662336" behindDoc="0" locked="0" layoutInCell="1" allowOverlap="1" wp14:anchorId="45DA8E65">
+                  <wp:anchor distT="0" distB="0" distL="114300" distR="114300" simplePos="0" relativeHeight="251662336" behindDoc="0" locked="0" layoutInCell="1" allowOverlap="1" wp14:anchorId="45DA8E65" wp14:editId="4B4E8A1D">
                     <wp:simplePos x="0" y="0"/>
                     <wp:positionH relativeFrom="page">
                       <wp:align>center</wp:align>
@@ -532,7 +532,7 @@
                     <v:stroke joinstyle="miter"/>
                     <v:path gradientshapeok="t" o:connecttype="rect"/>
                   </v:shapetype>
-                  <v:shape id="Cuadro de texto 128" o:spid="_x0000_s1029" type="#_x0000_t202" style="position:absolute;margin-left:0;margin-top:0;width:453pt;height:11.5pt;z-index:251662336;visibility:visible;mso-wrap-style:square;mso-width-percent:1154;mso-height-percent:0;mso-wrap-distance-left:9pt;mso-wrap-distance-top:0;mso-wrap-distance-right:9pt;mso-wrap-distance-bottom:0;mso-position-horizontal:center;mso-position-horizontal-relative:page;mso-position-vertical:bottom;mso-position-vertical-relative:margin;mso-width-percent:1154;mso-height-percent:0;mso-width-relative:margin;mso-height-relative:margin;v-text-anchor:bottom" o:gfxdata="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" filled="f" stroked="f" strokeweight=".5pt">
+                  <v:shape id="Cuadro de texto 128" o:spid="_x0000_s1029" type="#_x0000_t202" style="position:absolute;margin-left:0;margin-top:0;width:453pt;height:11.5pt;z-index:251662336;visibility:visible;mso-wrap-style:square;mso-width-percent:1154;mso-height-percent:0;mso-wrap-distance-left:9pt;mso-wrap-distance-top:0;mso-wrap-distance-right:9pt;mso-wrap-distance-bottom:0;mso-position-horizontal:center;mso-position-horizontal-relative:page;mso-position-vertical:bottom;mso-position-vertical-relative:margin;mso-width-percent:1154;mso-height-percent:0;mso-width-relative:margin;mso-height-relative:margin;v-text-anchor:bottom" o:gfxdata="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" filled="f" stroked="f" strokeweight=".5pt">
                     <v:textbox style="mso-fit-shape-to-text:t" inset="1in,0,86.4pt,0">
                       <w:txbxContent>
                         <w:p>
@@ -610,7 +610,7 @@
             <mc:AlternateContent>
               <mc:Choice Requires="wps">
                 <w:drawing>
-                  <wp:anchor distT="0" distB="0" distL="114300" distR="114300" simplePos="0" relativeHeight="251661312" behindDoc="0" locked="0" layoutInCell="1" allowOverlap="1" wp14:anchorId="6C9590F4">
+                  <wp:anchor distT="0" distB="0" distL="114300" distR="114300" simplePos="0" relativeHeight="251661312" behindDoc="0" locked="0" layoutInCell="1" allowOverlap="1" wp14:anchorId="6C9590F4" wp14:editId="1F156190">
                     <wp:simplePos x="0" y="0"/>
                     <wp:positionH relativeFrom="page">
                       <wp:align>center</wp:align>
@@ -811,7 +811,7 @@
               </mc:Choice>
               <mc:Fallback>
                 <w:pict>
-                  <v:shape w14:anchorId="6C9590F4" id="Cuadro de texto 129" o:spid="_x0000_s1030" type="#_x0000_t202" style="position:absolute;margin-left:0;margin-top:0;width:453pt;height:38.15pt;z-index:251661312;visibility:visible;mso-wrap-style:square;mso-width-percent:1154;mso-height-percent:0;mso-top-percent:790;mso-wrap-distance-left:9pt;mso-wrap-distance-top:0;mso-wrap-distance-right:9pt;mso-wrap-distance-bottom:0;mso-position-horizontal:center;mso-position-horizontal-relative:page;mso-position-vertical-relative:page;mso-width-percent:1154;mso-height-percent:0;mso-top-percent:790;mso-width-relative:margin;mso-height-relative:margin;v-text-anchor:top" o:gfxdata="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" filled="f" stroked="f" strokeweight=".5pt">
+                  <v:shape w14:anchorId="6C9590F4" id="Cuadro de texto 129" o:spid="_x0000_s1030" type="#_x0000_t202" style="position:absolute;margin-left:0;margin-top:0;width:453pt;height:38.15pt;z-index:251661312;visibility:visible;mso-wrap-style:square;mso-width-percent:1154;mso-height-percent:0;mso-top-percent:790;mso-wrap-distance-left:9pt;mso-wrap-distance-top:0;mso-wrap-distance-right:9pt;mso-wrap-distance-bottom:0;mso-position-horizontal:center;mso-position-horizontal-relative:page;mso-position-vertical-relative:page;mso-width-percent:1154;mso-height-percent:0;mso-top-percent:790;mso-width-relative:margin;mso-height-relative:margin;v-text-anchor:top" o:gfxdata="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" filled="f" stroked="f" strokeweight=".5pt">
                     <v:textbox style="mso-fit-shape-to-text:t" inset="1in,0,86.4pt,0">
                       <w:txbxContent>
                         <w:sdt>
@@ -952,7 +952,7 @@
             <mc:AlternateContent>
               <mc:Choice Requires="wps">
                 <w:drawing>
-                  <wp:anchor distT="0" distB="0" distL="114300" distR="114300" simplePos="0" relativeHeight="251660288" behindDoc="0" locked="0" layoutInCell="1" allowOverlap="1" wp14:anchorId="40E6DFCB">
+                  <wp:anchor distT="0" distB="0" distL="114300" distR="114300" simplePos="0" relativeHeight="251660288" behindDoc="0" locked="0" layoutInCell="1" allowOverlap="1" wp14:anchorId="40E6DFCB" wp14:editId="124CA1CA">
                     <wp:simplePos x="0" y="0"/>
                     <wp:positionH relativeFrom="margin">
                       <wp:align>right</wp:align>
@@ -1075,8 +1075,7 @@
               </mc:Choice>
               <mc:Fallback>
                 <w:pict>
-                  <v:rect w14:anchorId="40E6DFCB" id="Rectángulo 130" o:spid="_x0000_s1031" style="position:absolute;margin-left:-4.4pt;margin-top:0;width:46.8pt;height:77.75pt;z-index:251660288;visibility:visible;mso-wrap-style:square;mso-width-percent:76;mso-height-percent:98;mso-top-percent:23;mso-wrap-distance-left:9pt;mso-wrap-distance-top:0;mso-wrap-distance-right:9pt;mso-wrap-distance-bottom:0;mso-position-horizontal:right;mso-position-horizontal-relative:margin;mso-position-vertical-relative:page;mso-width-percent:76;mso-height-percent:98;mso-top-percent:23;mso-width-relative:page;mso-height-relative:page;v-text-anchor:bottom" o:gfxdata="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" fillcolor="#5b9bd5 [3204]" stroked="f" strokeweight="1pt">
-                    <v:path arrowok="t"/>
+                  <v:rect w14:anchorId="40E6DFCB" id="Rectángulo 130" o:spid="_x0000_s1031" style="position:absolute;margin-left:-4.4pt;margin-top:0;width:46.8pt;height:77.75pt;z-index:251660288;visibility:visible;mso-wrap-style:square;mso-width-percent:76;mso-height-percent:98;mso-top-percent:23;mso-wrap-distance-left:9pt;mso-wrap-distance-top:0;mso-wrap-distance-right:9pt;mso-wrap-distance-bottom:0;mso-position-horizontal:right;mso-position-horizontal-relative:margin;mso-position-vertical-relative:page;mso-width-percent:76;mso-height-percent:98;mso-top-percent:23;mso-width-relative:page;mso-height-relative:page;v-text-anchor:bottom" o:gfxdata="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" fillcolor="#5b9bd5 [3204]" stroked="f" strokeweight="1pt">
                     <o:lock v:ext="edit" aspectratio="t"/>
                     <v:textbox inset="3.6pt,,3.6pt">
                       <w:txbxContent>
@@ -1137,7 +1136,7 @@
     </w:sdt>
     <w:tbl>
       <w:tblPr>
-        <w:tblStyle w:val="Tabladecuadrcula4-nfasis5"/>
+        <w:tblStyle w:val="Tablaconcuadrcula4-nfasis5"/>
         <w:tblW w:w="0" w:type="auto"/>
         <w:tblLook w:val="04A0" w:firstRow="1" w:lastRow="0" w:firstColumn="1" w:lastColumn="0" w:noHBand="0" w:noVBand="1"/>
       </w:tblPr>
@@ -1198,16 +1197,10 @@
             <w:cnfStyle w:val="001000000000" w:firstRow="0" w:lastRow="0" w:firstColumn="1" w:lastColumn="0" w:oddVBand="0" w:evenVBand="0" w:oddHBand="0" w:evenHBand="0" w:firstRowFirstColumn="0" w:firstRowLastColumn="0" w:lastRowFirstColumn="0" w:lastRowLastColumn="0"/>
             <w:tcW w:w="3116" w:type="dxa"/>
           </w:tcPr>
-          <w:p/>
-        </w:tc>
-        <w:tc>
-          <w:tcPr>
-            <w:tcW w:w="3117" w:type="dxa"/>
-          </w:tcPr>
           <w:p>
-            <w:pPr>
-              <w:cnfStyle w:val="000000100000" w:firstRow="0" w:lastRow="0" w:firstColumn="0" w:lastColumn="0" w:oddVBand="0" w:evenVBand="0" w:oddHBand="1" w:evenHBand="0" w:firstRowFirstColumn="0" w:firstRowLastColumn="0" w:lastRowFirstColumn="0" w:lastRowLastColumn="0"/>
-            </w:pPr>
+            <w:r>
+              <w:t>Axel Martin Vega Espinoza</w:t>
+            </w:r>
           </w:p>
         </w:tc>
         <w:tc>
@@ -1218,6 +1211,22 @@
             <w:pPr>
               <w:cnfStyle w:val="000000100000" w:firstRow="0" w:lastRow="0" w:firstColumn="0" w:lastColumn="0" w:oddVBand="0" w:evenVBand="0" w:oddHBand="1" w:evenHBand="0" w:firstRowFirstColumn="0" w:firstRowLastColumn="0" w:lastRowFirstColumn="0" w:lastRowLastColumn="0"/>
             </w:pPr>
+            <w:r>
+              <w:t>20120168</w:t>
+            </w:r>
+          </w:p>
+        </w:tc>
+        <w:tc>
+          <w:tcPr>
+            <w:tcW w:w="3117" w:type="dxa"/>
+          </w:tcPr>
+          <w:p>
+            <w:pPr>
+              <w:cnfStyle w:val="000000100000" w:firstRow="0" w:lastRow="0" w:firstColumn="0" w:lastColumn="0" w:oddVBand="0" w:evenVBand="0" w:oddHBand="1" w:evenHBand="0" w:firstRowFirstColumn="0" w:firstRowLastColumn="0" w:lastRowFirstColumn="0" w:lastRowLastColumn="0"/>
+            </w:pPr>
+            <w:r>
+              <w:t>3</w:t>
+            </w:r>
           </w:p>
         </w:tc>
       </w:tr>
@@ -1711,7 +1720,7 @@
           <w:noProof/>
         </w:rPr>
         <w:drawing>
-          <wp:inline distT="0" distB="0" distL="0" distR="0">
+          <wp:inline distT="0" distB="0" distL="0" distR="0" wp14:anchorId="20E77902" wp14:editId="6B1A0529">
             <wp:extent cx="4782142" cy="6941820"/>
             <wp:effectExtent l="0" t="0" r="0" b="0"/>
             <wp:docPr id="2" name="Imagen 2" descr="https://www.googleapis.com/download/storage/v1/b/kaggle-user-content/o/inbox%2F2003977%2F4465d9311ccae2f9ccb057fc7e14f26f%2FScreenshot%20from%202023-10-18%2009-42-52.png?generation=1697586187040332&amp;alt=media"/>
@@ -1809,8 +1818,6 @@
           <w:lang w:val="es-MX"/>
         </w:rPr>
       </w:pPr>
-      <w:bookmarkStart w:id="0" w:name="_GoBack"/>
-      <w:bookmarkEnd w:id="0"/>
     </w:p>
     <w:p>
       <w:pPr>
@@ -1860,7 +1867,7 @@
     </w:p>
     <w:tbl>
       <w:tblPr>
-        <w:tblStyle w:val="Tabladecuadrcula4-nfasis1"/>
+        <w:tblStyle w:val="Tablaconcuadrcula4-nfasis1"/>
         <w:tblW w:w="9177" w:type="dxa"/>
         <w:tblLook w:val="04A0" w:firstRow="1" w:lastRow="0" w:firstColumn="1" w:lastColumn="0" w:noHBand="0" w:noVBand="1"/>
       </w:tblPr>
@@ -2659,14 +2666,7 @@
                 <w:color w:val="FF0000"/>
                 <w:lang w:val="es-MX"/>
               </w:rPr>
-              <w:t>no hay visualización ni carga en repositorio</w:t>
-            </w:r>
-            <w:r>
-              <w:rPr>
-                <w:color w:val="FF0000"/>
-                <w:lang w:val="es-MX"/>
-              </w:rPr>
-              <w:t xml:space="preserve">) </w:t>
+              <w:t xml:space="preserve">no hay visualización ni carga en repositorio) </w:t>
             </w:r>
           </w:p>
           <w:p>
@@ -2707,7 +2707,7 @@
 </file>
 
 <file path=word/endnotes.xml><?xml version="1.0" encoding="utf-8"?>
-<w:endnotes xmlns:wpc="http://schemas.microsoft.com/office/word/2010/wordprocessingCanvas" xmlns:cx="http://schemas.microsoft.com/office/drawing/2014/chartex" xmlns:mc="http://schemas.openxmlformats.org/markup-compatibility/2006" xmlns:o="urn:schemas-microsoft-com:office:office" xmlns:r="http://schemas.openxmlformats.org/officeDocument/2006/relationships" xmlns:m="http://schemas.openxmlformats.org/officeDocument/2006/math" xmlns:v="urn:schemas-microsoft-com:vml" xmlns:wp14="http://schemas.microsoft.com/office/word/2010/wordprocessingDrawing" xmlns:wp="http://schemas.openxmlformats.org/drawingml/2006/wordprocessingDrawing" xmlns:w10="urn:schemas-microsoft-com:office:word" xmlns:w="http://schemas.openxmlformats.org/wordprocessingml/2006/main" xmlns:w14="http://schemas.microsoft.com/office/word/2010/wordml" xmlns:w15="http://schemas.microsoft.com/office/word/2012/wordml" xmlns:w16se="http://schemas.microsoft.com/office/word/2015/wordml/symex" xmlns:wpg="http://schemas.microsoft.com/office/word/2010/wordprocessingGroup" xmlns:wpi="http://schemas.microsoft.com/office/word/2010/wordprocessingInk" xmlns:wne="http://schemas.microsoft.com/office/word/2006/wordml" xmlns:wps="http://schemas.microsoft.com/office/word/2010/wordprocessingShape" mc:Ignorable="w14 w15 w16se wp14">
+<w:endnotes xmlns:wpc="http://schemas.microsoft.com/office/word/2010/wordprocessingCanvas" xmlns:cx="http://schemas.microsoft.com/office/drawing/2014/chartex" xmlns:cx1="http://schemas.microsoft.com/office/drawing/2015/9/8/chartex" xmlns:cx2="http://schemas.microsoft.com/office/drawing/2015/10/21/chartex" xmlns:cx3="http://schemas.microsoft.com/office/drawing/2016/5/9/chartex" xmlns:cx4="http://schemas.microsoft.com/office/drawing/2016/5/10/chartex" xmlns:cx5="http://schemas.microsoft.com/office/drawing/2016/5/11/chartex" xmlns:cx6="http://schemas.microsoft.com/office/drawing/2016/5/12/chartex" xmlns:cx7="http://schemas.microsoft.com/office/drawing/2016/5/13/chartex" xmlns:cx8="http://schemas.microsoft.com/office/drawing/2016/5/14/chartex" xmlns:mc="http://schemas.openxmlformats.org/markup-compatibility/2006" xmlns:aink="http://schemas.microsoft.com/office/drawing/2016/ink" xmlns:am3d="http://schemas.microsoft.com/office/drawing/2017/model3d" xmlns:o="urn:schemas-microsoft-com:office:office" xmlns:oel="http://schemas.microsoft.com/office/2019/extlst" xmlns:r="http://schemas.openxmlformats.org/officeDocument/2006/relationships" xmlns:m="http://schemas.openxmlformats.org/officeDocument/2006/math" xmlns:v="urn:schemas-microsoft-com:vml" xmlns:wp14="http://schemas.microsoft.com/office/word/2010/wordprocessingDrawing" xmlns:wp="http://schemas.openxmlformats.org/drawingml/2006/wordprocessingDrawing" xmlns:w10="urn:schemas-microsoft-com:office:word" xmlns:w="http://schemas.openxmlformats.org/wordprocessingml/2006/main" xmlns:w14="http://schemas.microsoft.com/office/word/2010/wordml" xmlns:w15="http://schemas.microsoft.com/office/word/2012/wordml" xmlns:w16cex="http://schemas.microsoft.com/office/word/2018/wordml/cex" xmlns:w16cid="http://schemas.microsoft.com/office/word/2016/wordml/cid" xmlns:w16="http://schemas.microsoft.com/office/word/2018/wordml" xmlns:w16sdtdh="http://schemas.microsoft.com/office/word/2020/wordml/sdtdatahash" xmlns:w16se="http://schemas.microsoft.com/office/word/2015/wordml/symex" xmlns:wpg="http://schemas.microsoft.com/office/word/2010/wordprocessingGroup" xmlns:wpi="http://schemas.microsoft.com/office/word/2010/wordprocessingInk" xmlns:wne="http://schemas.microsoft.com/office/word/2006/wordml" xmlns:wps="http://schemas.microsoft.com/office/word/2010/wordprocessingShape" mc:Ignorable="w14 w15 w16se w16cid w16 w16cex w16sdtdh wp14">
   <w:endnote w:type="separator" w:id="-1">
     <w:p>
       <w:pPr>
@@ -2732,7 +2732,7 @@
 </file>
 
 <file path=word/footnotes.xml><?xml version="1.0" encoding="utf-8"?>
-<w:footnotes xmlns:wpc="http://schemas.microsoft.com/office/word/2010/wordprocessingCanvas" xmlns:cx="http://schemas.microsoft.com/office/drawing/2014/chartex" xmlns:mc="http://schemas.openxmlformats.org/markup-compatibility/2006" xmlns:o="urn:schemas-microsoft-com:office:office" xmlns:r="http://schemas.openxmlformats.org/officeDocument/2006/relationships" xmlns:m="http://schemas.openxmlformats.org/officeDocument/2006/math" xmlns:v="urn:schemas-microsoft-com:vml" xmlns:wp14="http://schemas.microsoft.com/office/word/2010/wordprocessingDrawing" xmlns:wp="http://schemas.openxmlformats.org/drawingml/2006/wordprocessingDrawing" xmlns:w10="urn:schemas-microsoft-com:office:word" xmlns:w="http://schemas.openxmlformats.org/wordprocessingml/2006/main" xmlns:w14="http://schemas.microsoft.com/office/word/2010/wordml" xmlns:w15="http://schemas.microsoft.com/office/word/2012/wordml" xmlns:w16se="http://schemas.microsoft.com/office/word/2015/wordml/symex" xmlns:wpg="http://schemas.microsoft.com/office/word/2010/wordprocessingGroup" xmlns:wpi="http://schemas.microsoft.com/office/word/2010/wordprocessingInk" xmlns:wne="http://schemas.microsoft.com/office/word/2006/wordml" xmlns:wps="http://schemas.microsoft.com/office/word/2010/wordprocessingShape" mc:Ignorable="w14 w15 w16se wp14">
+<w:footnotes xmlns:wpc="http://schemas.microsoft.com/office/word/2010/wordprocessingCanvas" xmlns:cx="http://schemas.microsoft.com/office/drawing/2014/chartex" xmlns:cx1="http://schemas.microsoft.com/office/drawing/2015/9/8/chartex" xmlns:cx2="http://schemas.microsoft.com/office/drawing/2015/10/21/chartex" xmlns:cx3="http://schemas.microsoft.com/office/drawing/2016/5/9/chartex" xmlns:cx4="http://schemas.microsoft.com/office/drawing/2016/5/10/chartex" xmlns:cx5="http://schemas.microsoft.com/office/drawing/2016/5/11/chartex" xmlns:cx6="http://schemas.microsoft.com/office/drawing/2016/5/12/chartex" xmlns:cx7="http://schemas.microsoft.com/office/drawing/2016/5/13/chartex" xmlns:cx8="http://schemas.microsoft.com/office/drawing/2016/5/14/chartex" xmlns:mc="http://schemas.openxmlformats.org/markup-compatibility/2006" xmlns:aink="http://schemas.microsoft.com/office/drawing/2016/ink" xmlns:am3d="http://schemas.microsoft.com/office/drawing/2017/model3d" xmlns:o="urn:schemas-microsoft-com:office:office" xmlns:oel="http://schemas.microsoft.com/office/2019/extlst" xmlns:r="http://schemas.openxmlformats.org/officeDocument/2006/relationships" xmlns:m="http://schemas.openxmlformats.org/officeDocument/2006/math" xmlns:v="urn:schemas-microsoft-com:vml" xmlns:wp14="http://schemas.microsoft.com/office/word/2010/wordprocessingDrawing" xmlns:wp="http://schemas.openxmlformats.org/drawingml/2006/wordprocessingDrawing" xmlns:w10="urn:schemas-microsoft-com:office:word" xmlns:w="http://schemas.openxmlformats.org/wordprocessingml/2006/main" xmlns:w14="http://schemas.microsoft.com/office/word/2010/wordml" xmlns:w15="http://schemas.microsoft.com/office/word/2012/wordml" xmlns:w16cex="http://schemas.microsoft.com/office/word/2018/wordml/cex" xmlns:w16cid="http://schemas.microsoft.com/office/word/2016/wordml/cid" xmlns:w16="http://schemas.microsoft.com/office/word/2018/wordml" xmlns:w16sdtdh="http://schemas.microsoft.com/office/word/2020/wordml/sdtdatahash" xmlns:w16se="http://schemas.microsoft.com/office/word/2015/wordml/symex" xmlns:wpg="http://schemas.microsoft.com/office/word/2010/wordprocessingGroup" xmlns:wpi="http://schemas.microsoft.com/office/word/2010/wordprocessingInk" xmlns:wne="http://schemas.microsoft.com/office/word/2006/wordml" xmlns:wps="http://schemas.microsoft.com/office/word/2010/wordprocessingShape" mc:Ignorable="w14 w15 w16se w16cid w16 w16cex w16sdtdh wp14">
   <w:footnote w:type="separator" w:id="-1">
     <w:p>
       <w:pPr>
@@ -2757,7 +2757,7 @@
 </file>
 
 <file path=word/numbering.xml><?xml version="1.0" encoding="utf-8"?>
-<w:numbering xmlns:wpc="http://schemas.microsoft.com/office/word/2010/wordprocessingCanvas" xmlns:cx="http://schemas.microsoft.com/office/drawing/2014/chartex" xmlns:mc="http://schemas.openxmlformats.org/markup-compatibility/2006" xmlns:o="urn:schemas-microsoft-com:office:office" xmlns:r="http://schemas.openxmlformats.org/officeDocument/2006/relationships" xmlns:m="http://schemas.openxmlformats.org/officeDocument/2006/math" xmlns:v="urn:schemas-microsoft-com:vml" xmlns:wp14="http://schemas.microsoft.com/office/word/2010/wordprocessingDrawing" xmlns:wp="http://schemas.openxmlformats.org/drawingml/2006/wordprocessingDrawing" xmlns:w10="urn:schemas-microsoft-com:office:word" xmlns:w="http://schemas.openxmlformats.org/wordprocessingml/2006/main" xmlns:w14="http://schemas.microsoft.com/office/word/2010/wordml" xmlns:w15="http://schemas.microsoft.com/office/word/2012/wordml" xmlns:w16se="http://schemas.microsoft.com/office/word/2015/wordml/symex" xmlns:wpg="http://schemas.microsoft.com/office/word/2010/wordprocessingGroup" xmlns:wpi="http://schemas.microsoft.com/office/word/2010/wordprocessingInk" xmlns:wne="http://schemas.microsoft.com/office/word/2006/wordml" xmlns:wps="http://schemas.microsoft.com/office/word/2010/wordprocessingShape" mc:Ignorable="w14 w15 w16se wp14">
+<w:numbering xmlns:wpc="http://schemas.microsoft.com/office/word/2010/wordprocessingCanvas" xmlns:cx="http://schemas.microsoft.com/office/drawing/2014/chartex" xmlns:cx1="http://schemas.microsoft.com/office/drawing/2015/9/8/chartex" xmlns:cx2="http://schemas.microsoft.com/office/drawing/2015/10/21/chartex" xmlns:cx3="http://schemas.microsoft.com/office/drawing/2016/5/9/chartex" xmlns:cx4="http://schemas.microsoft.com/office/drawing/2016/5/10/chartex" xmlns:cx5="http://schemas.microsoft.com/office/drawing/2016/5/11/chartex" xmlns:cx6="http://schemas.microsoft.com/office/drawing/2016/5/12/chartex" xmlns:cx7="http://schemas.microsoft.com/office/drawing/2016/5/13/chartex" xmlns:cx8="http://schemas.microsoft.com/office/drawing/2016/5/14/chartex" xmlns:mc="http://schemas.openxmlformats.org/markup-compatibility/2006" xmlns:aink="http://schemas.microsoft.com/office/drawing/2016/ink" xmlns:am3d="http://schemas.microsoft.com/office/drawing/2017/model3d" xmlns:o="urn:schemas-microsoft-com:office:office" xmlns:oel="http://schemas.microsoft.com/office/2019/extlst" xmlns:r="http://schemas.openxmlformats.org/officeDocument/2006/relationships" xmlns:m="http://schemas.openxmlformats.org/officeDocument/2006/math" xmlns:v="urn:schemas-microsoft-com:vml" xmlns:wp14="http://schemas.microsoft.com/office/word/2010/wordprocessingDrawing" xmlns:wp="http://schemas.openxmlformats.org/drawingml/2006/wordprocessingDrawing" xmlns:w10="urn:schemas-microsoft-com:office:word" xmlns:w="http://schemas.openxmlformats.org/wordprocessingml/2006/main" xmlns:w14="http://schemas.microsoft.com/office/word/2010/wordml" xmlns:w15="http://schemas.microsoft.com/office/word/2012/wordml" xmlns:w16cex="http://schemas.microsoft.com/office/word/2018/wordml/cex" xmlns:w16cid="http://schemas.microsoft.com/office/word/2016/wordml/cid" xmlns:w16="http://schemas.microsoft.com/office/word/2018/wordml" xmlns:w16sdtdh="http://schemas.microsoft.com/office/word/2020/wordml/sdtdatahash" xmlns:w16se="http://schemas.microsoft.com/office/word/2015/wordml/symex" xmlns:wpg="http://schemas.microsoft.com/office/word/2010/wordprocessingGroup" xmlns:wpi="http://schemas.microsoft.com/office/word/2010/wordprocessingInk" xmlns:wne="http://schemas.microsoft.com/office/word/2006/wordml" xmlns:wps="http://schemas.microsoft.com/office/word/2010/wordprocessingShape" mc:Ignorable="w14 w15 w16se w16cid w16 w16cex w16sdtdh wp14">
   <w:abstractNum w:abstractNumId="0" w15:restartNumberingAfterBreak="0">
     <w:nsid w:val="06E11BDF"/>
     <w:multiLevelType w:val="hybridMultilevel"/>
@@ -3655,38 +3655,38 @@
       </w:pPr>
     </w:lvl>
   </w:abstractNum>
-  <w:num w:numId="1">
+  <w:num w:numId="1" w16cid:durableId="1997801301">
     <w:abstractNumId w:val="4"/>
   </w:num>
-  <w:num w:numId="2">
+  <w:num w:numId="2" w16cid:durableId="767502201">
     <w:abstractNumId w:val="7"/>
   </w:num>
-  <w:num w:numId="3">
+  <w:num w:numId="3" w16cid:durableId="704910721">
     <w:abstractNumId w:val="2"/>
   </w:num>
-  <w:num w:numId="4">
+  <w:num w:numId="4" w16cid:durableId="534856288">
     <w:abstractNumId w:val="0"/>
   </w:num>
-  <w:num w:numId="5">
+  <w:num w:numId="5" w16cid:durableId="1198740168">
     <w:abstractNumId w:val="1"/>
   </w:num>
-  <w:num w:numId="6">
+  <w:num w:numId="6" w16cid:durableId="689455051">
     <w:abstractNumId w:val="3"/>
   </w:num>
-  <w:num w:numId="7">
+  <w:num w:numId="7" w16cid:durableId="1345090890">
     <w:abstractNumId w:val="8"/>
   </w:num>
-  <w:num w:numId="8">
+  <w:num w:numId="8" w16cid:durableId="346567567">
     <w:abstractNumId w:val="5"/>
   </w:num>
-  <w:num w:numId="9">
+  <w:num w:numId="9" w16cid:durableId="838692077">
     <w:abstractNumId w:val="6"/>
   </w:num>
 </w:numbering>
 </file>
 
 <file path=word/styles.xml><?xml version="1.0" encoding="utf-8"?>
-<w:styles xmlns:mc="http://schemas.openxmlformats.org/markup-compatibility/2006" xmlns:r="http://schemas.openxmlformats.org/officeDocument/2006/relationships" xmlns:w="http://schemas.openxmlformats.org/wordprocessingml/2006/main" xmlns:w14="http://schemas.microsoft.com/office/word/2010/wordml" xmlns:w15="http://schemas.microsoft.com/office/word/2012/wordml" xmlns:w16se="http://schemas.microsoft.com/office/word/2015/wordml/symex" mc:Ignorable="w14 w15 w16se">
+<w:styles xmlns:mc="http://schemas.openxmlformats.org/markup-compatibility/2006" xmlns:r="http://schemas.openxmlformats.org/officeDocument/2006/relationships" xmlns:w="http://schemas.openxmlformats.org/wordprocessingml/2006/main" xmlns:w14="http://schemas.microsoft.com/office/word/2010/wordml" xmlns:w15="http://schemas.microsoft.com/office/word/2012/wordml" xmlns:w16cex="http://schemas.microsoft.com/office/word/2018/wordml/cex" xmlns:w16cid="http://schemas.microsoft.com/office/word/2016/wordml/cid" xmlns:w16="http://schemas.microsoft.com/office/word/2018/wordml" xmlns:w16sdtdh="http://schemas.microsoft.com/office/word/2020/wordml/sdtdatahash" xmlns:w16se="http://schemas.microsoft.com/office/word/2015/wordml/symex" mc:Ignorable="w14 w15 w16se w16cid w16 w16cex w16sdtdh">
   <w:docDefaults>
     <w:rPrDefault>
       <w:rPr>
@@ -3702,7 +3702,7 @@
       </w:pPr>
     </w:pPrDefault>
   </w:docDefaults>
-  <w:latentStyles w:defLockedState="0" w:defUIPriority="99" w:defSemiHidden="0" w:defUnhideWhenUsed="0" w:defQFormat="0" w:count="371">
+  <w:latentStyles w:defLockedState="0" w:defUIPriority="99" w:defSemiHidden="0" w:defUnhideWhenUsed="0" w:defQFormat="0" w:count="376">
     <w:lsdException w:name="Normal" w:uiPriority="0" w:qFormat="1"/>
     <w:lsdException w:name="heading 1" w:uiPriority="9" w:qFormat="1"/>
     <w:lsdException w:name="heading 2" w:semiHidden="1" w:uiPriority="9" w:unhideWhenUsed="1" w:qFormat="1"/>
@@ -4074,6 +4074,11 @@
     <w:lsdException w:name="List Table 5 Dark Accent 6" w:uiPriority="50"/>
     <w:lsdException w:name="List Table 6 Colorful Accent 6" w:uiPriority="51"/>
     <w:lsdException w:name="List Table 7 Colorful Accent 6" w:uiPriority="52"/>
+    <w:lsdException w:name="Mention" w:semiHidden="1" w:unhideWhenUsed="1"/>
+    <w:lsdException w:name="Smart Hyperlink" w:semiHidden="1" w:unhideWhenUsed="1"/>
+    <w:lsdException w:name="Hashtag" w:semiHidden="1" w:unhideWhenUsed="1"/>
+    <w:lsdException w:name="Unresolved Mention" w:semiHidden="1" w:unhideWhenUsed="1"/>
+    <w:lsdException w:name="Smart Link" w:semiHidden="1" w:unhideWhenUsed="1"/>
   </w:latentStyles>
   <w:style w:type="paragraph" w:default="1" w:styleId="Normal">
     <w:name w:val="Normal"/>
@@ -4213,7 +4218,7 @@
       </w:tblBorders>
     </w:tblPr>
   </w:style>
-  <w:style w:type="table" w:styleId="Tabladecuadrcula4-nfasis5">
+  <w:style w:type="table" w:styleId="Tablaconcuadrcula4-nfasis5">
     <w:name w:val="Grid Table 4 Accent 5"/>
     <w:basedOn w:val="Tablanormal"/>
     <w:uiPriority w:val="49"/>
@@ -4344,7 +4349,7 @@
       <w:contextualSpacing/>
     </w:pPr>
   </w:style>
-  <w:style w:type="table" w:styleId="Tabladecuadrcula1clara">
+  <w:style w:type="table" w:styleId="Tablaconcuadrcula1clara">
     <w:name w:val="Grid Table 1 Light"/>
     <w:basedOn w:val="Tablanormal"/>
     <w:uiPriority w:val="46"/>
@@ -4401,7 +4406,7 @@
       </w:rPr>
     </w:tblStylePr>
   </w:style>
-  <w:style w:type="table" w:styleId="Tabladecuadrcula4-nfasis1">
+  <w:style w:type="table" w:styleId="Tablaconcuadrcula4-nfasis1">
     <w:name w:val="Grid Table 4 Accent 1"/>
     <w:basedOn w:val="Tablanormal"/>
     <w:uiPriority w:val="49"/>
@@ -4753,15 +4758,6 @@
 </file>
 
 <file path=customXml/item2.xml><?xml version="1.0" encoding="utf-8"?>
-<?mso-contentType ?>
-<FormTemplates xmlns="http://schemas.microsoft.com/sharepoint/v3/contenttype/forms">
-  <Display>DocumentLibraryForm</Display>
-  <Edit>DocumentLibraryForm</Edit>
-  <New>DocumentLibraryForm</New>
-</FormTemplates>
-</file>
-
-<file path=customXml/item3.xml><?xml version="1.0" encoding="utf-8"?>
 <ct:contentTypeSchema xmlns:ct="http://schemas.microsoft.com/office/2006/metadata/contentType" xmlns:ma="http://schemas.microsoft.com/office/2006/metadata/properties/metaAttributes" ct:_="" ma:_="" ma:contentTypeName="Documento" ma:contentTypeID="0x010100205C7AC6C5505B4BBA06E03263B4EF37" ma:contentTypeVersion="1" ma:contentTypeDescription="Crear nuevo documento." ma:contentTypeScope="" ma:versionID="6b4bd2497e22b2f1a14a605878b6d145">
   <xsd:schema xmlns:xsd="http://www.w3.org/2001/XMLSchema" xmlns:xs="http://www.w3.org/2001/XMLSchema" xmlns:p="http://schemas.microsoft.com/office/2006/metadata/properties" xmlns:ns2="f0f918a9-fea2-4abf-b018-1dc501d8b825" targetNamespace="http://schemas.microsoft.com/office/2006/metadata/properties" ma:root="true" ma:fieldsID="8b993df91967baeeb3bf4ae7caf203b8" ns2:_="">
     <xsd:import namespace="f0f918a9-fea2-4abf-b018-1dc501d8b825"/>
@@ -4887,6 +4883,15 @@
 </ct:contentTypeSchema>
 </file>
 
+<file path=customXml/item3.xml><?xml version="1.0" encoding="utf-8"?>
+<?mso-contentType ?>
+<FormTemplates xmlns="http://schemas.microsoft.com/sharepoint/v3/contenttype/forms">
+  <Display>DocumentLibraryForm</Display>
+  <Edit>DocumentLibraryForm</Edit>
+  <New>DocumentLibraryForm</New>
+</FormTemplates>
+</file>
+
 <file path=customXml/itemProps1.xml><?xml version="1.0" encoding="utf-8"?>
 <ds:datastoreItem xmlns:ds="http://schemas.openxmlformats.org/officeDocument/2006/customXml" ds:itemID="{55AF091B-3C7A-41E3-B477-F2FDAA23CFDA}">
   <ds:schemaRefs>
@@ -4896,14 +4901,6 @@
 </file>
 
 <file path=customXml/itemProps2.xml><?xml version="1.0" encoding="utf-8"?>
-<ds:datastoreItem xmlns:ds="http://schemas.openxmlformats.org/officeDocument/2006/customXml" ds:itemID="{59E409BA-83B6-468C-8AE2-F4C0227D6A0F}">
-  <ds:schemaRefs>
-    <ds:schemaRef ds:uri="http://schemas.microsoft.com/sharepoint/v3/contenttype/forms"/>
-  </ds:schemaRefs>
-</ds:datastoreItem>
-</file>
-
-<file path=customXml/itemProps3.xml><?xml version="1.0" encoding="utf-8"?>
 <ds:datastoreItem xmlns:ds="http://schemas.openxmlformats.org/officeDocument/2006/customXml" ds:itemID="{BC2143C8-CE3D-42CC-B4E1-88866AECA0E4}">
   <ds:schemaRefs>
     <ds:schemaRef ds:uri="http://schemas.microsoft.com/office/2006/metadata/contentType"/>
@@ -4919,4 +4916,12 @@
     <ds:schemaRef ds:uri="http://schemas.microsoft.com/internal/obd"/>
   </ds:schemaRefs>
 </ds:datastoreItem>
+</file>
+
+<file path=customXml/itemProps3.xml><?xml version="1.0" encoding="utf-8"?>
+<ds:datastoreItem xmlns:ds="http://schemas.openxmlformats.org/officeDocument/2006/customXml" ds:itemID="{59E409BA-83B6-468C-8AE2-F4C0227D6A0F}">
+  <ds:schemaRefs>
+    <ds:schemaRef ds:uri="http://schemas.microsoft.com/sharepoint/v3/contenttype/forms"/>
+  </ds:schemaRefs>
+</ds:datastoreItem>
 </file>
</xml_diff>